<commit_message>
Word document containing the project paper
This paper was revised at 22.26 on the 1st of September
</commit_message>
<xml_diff>
--- a/CLS_FinalProject_MorineCroguennecAnotated.docx
+++ b/CLS_FinalProject_MorineCroguennecAnotated.docx
@@ -614,7 +614,15 @@
         <w:t>”</w:t>
       </w:r>
       <w:r>
-        <w:t xml:space="preserve"> (Syougo, 2015). </w:t>
+        <w:t xml:space="preserve"> (</w:t>
+      </w:r>
+      <w:proofErr w:type="spellStart"/>
+      <w:r>
+        <w:t>Syougo</w:t>
+      </w:r>
+      <w:proofErr w:type="spellEnd"/>
+      <w:r>
+        <w:t xml:space="preserve">, 2015). </w:t>
       </w:r>
       <w:r>
         <w:rPr>
@@ -636,84 +644,98 @@
         <w:t>’</w:t>
       </w:r>
       <w:r>
-        <w:t xml:space="preserve"> of their year. The students that manage to achieve this goal are</w:t>
+        <w:t xml:space="preserve"> of their year. The students that manage to achieve this goal are, promised to gain any job or stature they would like after graduation. The story revolves around protagonist Ayanoko</w:t>
+      </w:r>
+      <w:r>
+        <w:t>u</w:t>
+      </w:r>
+      <w:r>
+        <w:t xml:space="preserve">ji </w:t>
+      </w:r>
+      <w:proofErr w:type="spellStart"/>
+      <w:r>
+        <w:t>Kiyotaka</w:t>
+      </w:r>
+      <w:proofErr w:type="spellEnd"/>
+      <w:r>
+        <w:t xml:space="preserve"> and his classmates</w:t>
+      </w:r>
+      <w:r>
+        <w:t xml:space="preserve"> who</w:t>
+      </w:r>
+      <w:r>
+        <w:t xml:space="preserve"> start their first year of high school in the bottom class or </w:t>
+      </w:r>
+      <w:r>
+        <w:t>‘</w:t>
+      </w:r>
+      <w:r>
+        <w:t xml:space="preserve">class </w:t>
+      </w:r>
+      <w:r>
+        <w:t>D</w:t>
+      </w:r>
+      <w:r>
+        <w:t>’</w:t>
+      </w:r>
+      <w:r>
+        <w:t xml:space="preserve">. While facing challenges measuring their physical, academic and mental strength they too, aim to reach the famed </w:t>
+      </w:r>
+      <w:r>
+        <w:t>‘</w:t>
+      </w:r>
+      <w:r>
+        <w:t xml:space="preserve">class </w:t>
+      </w:r>
+      <w:r>
+        <w:t>A</w:t>
+      </w:r>
+      <w:r>
+        <w:t>’</w:t>
+      </w:r>
+      <w:r>
+        <w:t>- graduation (ibid, 2015).</w:t>
+      </w:r>
+      <w:r>
+        <w:t xml:space="preserve"> This series of light novels thus tells a story spanning over a three</w:t>
+      </w:r>
+      <w:r>
+        <w:t>-</w:t>
+      </w:r>
+      <w:r>
+        <w:t>year time period</w:t>
+      </w:r>
+      <w:r>
+        <w:t xml:space="preserve">. </w:t>
+      </w:r>
+      <w:r>
+        <w:t xml:space="preserve">During this time the characters mature and get to know more people. This paper will aim to reveal if that growth can be </w:t>
+      </w:r>
+      <w:r>
+        <w:t>derived from a</w:t>
+      </w:r>
+      <w:r>
+        <w:t xml:space="preserve"> change </w:t>
+      </w:r>
+      <w:r>
+        <w:t>in</w:t>
+      </w:r>
+      <w:r>
+        <w:t xml:space="preserve"> topics discussed </w:t>
+      </w:r>
+      <w:r>
+        <w:t>as the main characters experience each consecutive school trimester</w:t>
+      </w:r>
+      <w:r>
+        <w:t xml:space="preserve">. </w:t>
+      </w:r>
+      <w:r>
+        <w:t>In order to attain sets of comparable topics</w:t>
       </w:r>
       <w:r>
         <w:t>,</w:t>
       </w:r>
       <w:r>
-        <w:t xml:space="preserve"> after all, promised to gain any job or stature they would like after graduation. The story revolves around protagonist Ayanoko</w:t>
-      </w:r>
-      <w:r>
-        <w:t>u</w:t>
-      </w:r>
-      <w:r>
-        <w:t xml:space="preserve">ji Kiyotaka and his classmates starting their first year of high school in the bottom class or </w:t>
-      </w:r>
-      <w:r>
-        <w:t>‘</w:t>
-      </w:r>
-      <w:r>
-        <w:t>class d</w:t>
-      </w:r>
-      <w:r>
-        <w:t>’</w:t>
-      </w:r>
-      <w:r>
-        <w:t xml:space="preserve">. While facing challenges measuring their physical, academic and mental strength they too, aim to reach the famed </w:t>
-      </w:r>
-      <w:r>
-        <w:t>‘</w:t>
-      </w:r>
-      <w:r>
-        <w:t>class a</w:t>
-      </w:r>
-      <w:r>
-        <w:t>’</w:t>
-      </w:r>
-      <w:r>
-        <w:t>- graduation (ibid, 2015).</w:t>
-      </w:r>
-      <w:r>
-        <w:t xml:space="preserve"> This series of light novels thus tells a story spanning over a three</w:t>
-      </w:r>
-      <w:r>
-        <w:t>-</w:t>
-      </w:r>
-      <w:r>
-        <w:t>year time period</w:t>
-      </w:r>
-      <w:r>
-        <w:t xml:space="preserve">. </w:t>
-      </w:r>
-      <w:r>
-        <w:t xml:space="preserve">During this time the characters mature and get to know more people. This paper will aim to reveal if that growth can be </w:t>
-      </w:r>
-      <w:r>
-        <w:t>derived from a</w:t>
-      </w:r>
-      <w:r>
-        <w:t xml:space="preserve"> change </w:t>
-      </w:r>
-      <w:r>
-        <w:t>in</w:t>
-      </w:r>
-      <w:r>
-        <w:t xml:space="preserve"> topics discussed </w:t>
-      </w:r>
-      <w:r>
-        <w:t>as the main characters experience each consecutive school trimester</w:t>
-      </w:r>
-      <w:r>
-        <w:t xml:space="preserve">. </w:t>
-      </w:r>
-      <w:r>
-        <w:t>In order to attain sets of comparable topics</w:t>
-      </w:r>
-      <w:r>
-        <w:t>,</w:t>
-      </w:r>
-      <w:r>
         <w:t xml:space="preserve"> a mixed-membership model,</w:t>
       </w:r>
       <w:r>
@@ -732,7 +754,23 @@
         <w:t>will be utilized as the main tool of analysis</w:t>
       </w:r>
       <w:r>
-        <w:t xml:space="preserve"> (Karsdorp, Riddell and Kestemont, 2021)</w:t>
+        <w:t xml:space="preserve"> (</w:t>
+      </w:r>
+      <w:proofErr w:type="spellStart"/>
+      <w:r>
+        <w:t>Karsdorp</w:t>
+      </w:r>
+      <w:proofErr w:type="spellEnd"/>
+      <w:r>
+        <w:t xml:space="preserve">, Riddell and </w:t>
+      </w:r>
+      <w:proofErr w:type="spellStart"/>
+      <w:r>
+        <w:t>Kestemont</w:t>
+      </w:r>
+      <w:proofErr w:type="spellEnd"/>
+      <w:r>
+        <w:t>, 2021)</w:t>
       </w:r>
       <w:r>
         <w:t>.</w:t>
@@ -782,15 +820,38 @@
       <w:r>
         <w:t xml:space="preserve"> written by </w:t>
       </w:r>
-      <w:r>
-        <w:t xml:space="preserve">Kinugasa </w:t>
-      </w:r>
+      <w:proofErr w:type="spellStart"/>
+      <w:r>
+        <w:t>Kinugasa</w:t>
+      </w:r>
+      <w:proofErr w:type="spellEnd"/>
+      <w:r>
+        <w:t xml:space="preserve"> </w:t>
+      </w:r>
+      <w:proofErr w:type="spellStart"/>
       <w:r>
         <w:t>S</w:t>
       </w:r>
       <w:r>
-        <w:t>yougo and illustrated by Tomose Shunsaku</w:t>
-      </w:r>
+        <w:t>yougo</w:t>
+      </w:r>
+      <w:proofErr w:type="spellEnd"/>
+      <w:r>
+        <w:t xml:space="preserve"> and illustrated by </w:t>
+      </w:r>
+      <w:proofErr w:type="spellStart"/>
+      <w:r>
+        <w:t>Tomose</w:t>
+      </w:r>
+      <w:proofErr w:type="spellEnd"/>
+      <w:r>
+        <w:t> </w:t>
+      </w:r>
+      <w:proofErr w:type="spellStart"/>
+      <w:r>
+        <w:t>Shunsaku</w:t>
+      </w:r>
+      <w:proofErr w:type="spellEnd"/>
       <w:r>
         <w:t xml:space="preserve"> that started being published in 2015</w:t>
       </w:r>
@@ -864,13 +925,21 @@
         <w:t xml:space="preserve"> around the age of high school students</w:t>
       </w:r>
       <w:r>
-        <w:t xml:space="preserve"> (En</w:t>
+        <w:t xml:space="preserve"> (</w:t>
+      </w:r>
+      <w:proofErr w:type="spellStart"/>
+      <w:r>
+        <w:t>En</w:t>
       </w:r>
       <w:r>
         <w:t>o</w:t>
       </w:r>
       <w:r>
-        <w:t>moto, 2018)</w:t>
+        <w:t>moto</w:t>
+      </w:r>
+      <w:proofErr w:type="spellEnd"/>
+      <w:r>
+        <w:t>, 2018)</w:t>
       </w:r>
       <w:r>
         <w:t xml:space="preserve">. </w:t>
@@ -882,7 +951,13 @@
         <w:t xml:space="preserve"> this study was executed only 15 volumes </w:t>
       </w:r>
       <w:r>
-        <w:t>of these light novels were</w:t>
+        <w:t>of the light novel</w:t>
+      </w:r>
+      <w:r>
+        <w:t xml:space="preserve"> series</w:t>
+      </w:r>
+      <w:r>
+        <w:t xml:space="preserve"> were</w:t>
       </w:r>
       <w:r>
         <w:t xml:space="preserve"> translated to English. In addition, many of these translations are fan</w:t>
@@ -891,7 +966,13 @@
         <w:t>-</w:t>
       </w:r>
       <w:r>
-        <w:t>made since the official translations tend to come out rather slowly. Therefore</w:t>
+        <w:t>made</w:t>
+      </w:r>
+      <w:r>
+        <w:t>,</w:t>
+      </w:r>
+      <w:r>
+        <w:t xml:space="preserve"> since the official translations tend to come out rather slowly. Therefore</w:t>
       </w:r>
       <w:r>
         <w:t>,</w:t>
@@ -995,7 +1076,15 @@
         <w:t xml:space="preserve"> </w:t>
       </w:r>
       <w:r>
-        <w:t>(Syougo, 2015</w:t>
+        <w:t>(</w:t>
+      </w:r>
+      <w:proofErr w:type="spellStart"/>
+      <w:r>
+        <w:t>Syougo</w:t>
+      </w:r>
+      <w:proofErr w:type="spellEnd"/>
+      <w:r>
+        <w:t>, 2015</w:t>
       </w:r>
       <w:r>
         <w:t xml:space="preserve">, </w:t>
@@ -1024,17 +1113,25 @@
         <w:t xml:space="preserve"> by means of their pen name</w:t>
       </w:r>
       <w:r>
-        <w:t xml:space="preserve"> in the </w:t>
-      </w:r>
-      <w:r>
-        <w:rPr>
-          <w:i/>
-          <w:iCs/>
-        </w:rPr>
+        <w:t xml:space="preserve"> in </w:t>
+      </w:r>
+      <w:r>
+        <w:t xml:space="preserve">the </w:t>
+      </w:r>
+      <w:r>
+        <w:t>‘</w:t>
+      </w:r>
+      <w:r>
         <w:t>translator</w:t>
       </w:r>
       <w:r>
-        <w:t xml:space="preserve"> column. </w:t>
+        <w:t>’</w:t>
+      </w:r>
+      <w:r>
+        <w:t xml:space="preserve"> column</w:t>
+      </w:r>
+      <w:r>
+        <w:t xml:space="preserve">. </w:t>
       </w:r>
       <w:r>
         <w:t>The following table</w:t>
@@ -1766,13 +1863,22 @@
                 <w:szCs w:val="16"/>
               </w:rPr>
             </w:pPr>
+            <w:proofErr w:type="spellStart"/>
             <w:r>
               <w:rPr>
                 <w:sz w:val="16"/>
                 <w:szCs w:val="16"/>
               </w:rPr>
-              <w:t>qbomb</w:t>
+              <w:t>Q</w:t>
             </w:r>
+            <w:r>
+              <w:rPr>
+                <w:sz w:val="16"/>
+                <w:szCs w:val="16"/>
+              </w:rPr>
+              <w:t>bomb</w:t>
+            </w:r>
+            <w:proofErr w:type="spellEnd"/>
           </w:p>
         </w:tc>
         <w:tc>
@@ -1789,6 +1895,7 @@
                 <w:szCs w:val="16"/>
               </w:rPr>
             </w:pPr>
+            <w:proofErr w:type="spellStart"/>
             <w:r>
               <w:rPr>
                 <w:sz w:val="16"/>
@@ -1796,6 +1903,7 @@
               </w:rPr>
               <w:t>NaN</w:t>
             </w:r>
+            <w:proofErr w:type="spellEnd"/>
           </w:p>
         </w:tc>
         <w:tc>
@@ -1812,6 +1920,7 @@
                 <w:szCs w:val="16"/>
               </w:rPr>
             </w:pPr>
+            <w:proofErr w:type="spellStart"/>
             <w:r>
               <w:rPr>
                 <w:sz w:val="16"/>
@@ -1819,6 +1928,7 @@
               </w:rPr>
               <w:t>NaN</w:t>
             </w:r>
+            <w:proofErr w:type="spellEnd"/>
           </w:p>
         </w:tc>
         <w:tc>
@@ -1927,7 +2037,23 @@
         <w:t xml:space="preserve"> </w:t>
       </w:r>
       <w:r>
-        <w:t>(Bianchi, Terragni and Hovy, 2021)</w:t>
+        <w:t xml:space="preserve">(Bianchi, </w:t>
+      </w:r>
+      <w:proofErr w:type="spellStart"/>
+      <w:r>
+        <w:t>Terragni</w:t>
+      </w:r>
+      <w:proofErr w:type="spellEnd"/>
+      <w:r>
+        <w:t xml:space="preserve"> and </w:t>
+      </w:r>
+      <w:proofErr w:type="spellStart"/>
+      <w:r>
+        <w:t>Hovy</w:t>
+      </w:r>
+      <w:proofErr w:type="spellEnd"/>
+      <w:r>
+        <w:t>, 2021)</w:t>
       </w:r>
       <w:r>
         <w:t>.</w:t>
@@ -1954,7 +2080,23 @@
         <w:t xml:space="preserve">to what degree they are present </w:t>
       </w:r>
       <w:r>
-        <w:t>(Karsdorp, Riddell and Kestemont, 2021</w:t>
+        <w:t>(</w:t>
+      </w:r>
+      <w:proofErr w:type="spellStart"/>
+      <w:r>
+        <w:t>Karsdorp</w:t>
+      </w:r>
+      <w:proofErr w:type="spellEnd"/>
+      <w:r>
+        <w:t xml:space="preserve">, Riddell and </w:t>
+      </w:r>
+      <w:proofErr w:type="spellStart"/>
+      <w:r>
+        <w:t>Kestemont</w:t>
+      </w:r>
+      <w:proofErr w:type="spellEnd"/>
+      <w:r>
+        <w:t>, 2021</w:t>
       </w:r>
       <w:r>
         <w:t xml:space="preserve">, </w:t>
@@ -1964,7 +2106,39 @@
           <w:rFonts w:eastAsia="Times New Roman"/>
           <w:color w:val="auto"/>
         </w:rPr>
-        <w:t>Newman, Chemudugunta, Smyth and Steyvers, 2006</w:t>
+        <w:t xml:space="preserve">Newman, </w:t>
+      </w:r>
+      <w:proofErr w:type="spellStart"/>
+      <w:r>
+        <w:rPr>
+          <w:rFonts w:eastAsia="Times New Roman"/>
+          <w:color w:val="auto"/>
+        </w:rPr>
+        <w:t>Chemudugunta</w:t>
+      </w:r>
+      <w:proofErr w:type="spellEnd"/>
+      <w:r>
+        <w:rPr>
+          <w:rFonts w:eastAsia="Times New Roman"/>
+          <w:color w:val="auto"/>
+        </w:rPr>
+        <w:t xml:space="preserve">, Smyth and </w:t>
+      </w:r>
+      <w:proofErr w:type="spellStart"/>
+      <w:r>
+        <w:rPr>
+          <w:rFonts w:eastAsia="Times New Roman"/>
+          <w:color w:val="auto"/>
+        </w:rPr>
+        <w:t>Steyvers</w:t>
+      </w:r>
+      <w:proofErr w:type="spellEnd"/>
+      <w:r>
+        <w:rPr>
+          <w:rFonts w:eastAsia="Times New Roman"/>
+          <w:color w:val="auto"/>
+        </w:rPr>
+        <w:t>, 2006</w:t>
       </w:r>
       <w:r>
         <w:t xml:space="preserve">). </w:t>
@@ -1988,16 +2162,21 @@
         <w:t>bonus chapters</w:t>
       </w:r>
       <w:r>
-        <w:t>,</w:t>
+        <w:t xml:space="preserve"> and</w:t>
       </w:r>
       <w:r>
         <w:t xml:space="preserve"> </w:t>
       </w:r>
+      <w:proofErr w:type="spellStart"/>
       <w:r>
         <w:t>afterword</w:t>
       </w:r>
       <w:r>
-        <w:t xml:space="preserve">s of </w:t>
+        <w:t>s</w:t>
+      </w:r>
+      <w:proofErr w:type="spellEnd"/>
+      <w:r>
+        <w:t xml:space="preserve"> of </w:t>
       </w:r>
       <w:r>
         <w:rPr>
@@ -2046,7 +2225,13 @@
         <w:t xml:space="preserve">The sub volumes of Classroom of the Elite will also be used as pretraining data since they </w:t>
       </w:r>
       <w:r>
-        <w:t>entail content regarding vacation periods which do not take place during a school semester.</w:t>
+        <w:t xml:space="preserve">entail content regarding vacation periods which do not take place during a school </w:t>
+      </w:r>
+      <w:r>
+        <w:t>trimester</w:t>
+      </w:r>
+      <w:r>
+        <w:t>.</w:t>
       </w:r>
       <w:r>
         <w:t xml:space="preserve"> </w:t>
@@ -2124,14 +2309,22 @@
         <w:t xml:space="preserve"> tokens)</w:t>
       </w:r>
       <w:r>
-        <w:t xml:space="preserve"> which were copied from the Project Gutenberg Corpus and </w:t>
+        <w:t xml:space="preserve"> which were copied from the Project Gutenberg Corpus and transformed </w:t>
       </w:r>
       <w:r>
         <w:lastRenderedPageBreak/>
-        <w:t xml:space="preserve">transformed into a tab separated format </w:t>
-      </w:r>
-      <w:r>
-        <w:t xml:space="preserve">(tsv) </w:t>
+        <w:t xml:space="preserve">into a tab separated format </w:t>
+      </w:r>
+      <w:r>
+        <w:t>(</w:t>
+      </w:r>
+      <w:proofErr w:type="spellStart"/>
+      <w:r>
+        <w:t>tsv</w:t>
+      </w:r>
+      <w:proofErr w:type="spellEnd"/>
+      <w:r>
+        <w:t xml:space="preserve">) </w:t>
       </w:r>
       <w:r>
         <w:t xml:space="preserve">making it easier to merge with the bonus and </w:t>
@@ -2150,7 +2343,15 @@
         <w:t>Classroom of the Elite</w:t>
       </w:r>
       <w:r>
-        <w:t xml:space="preserve">. The resulting tsv file is exemplified in the table </w:t>
+        <w:t xml:space="preserve">. The resulting </w:t>
+      </w:r>
+      <w:proofErr w:type="spellStart"/>
+      <w:r>
+        <w:t>tsv</w:t>
+      </w:r>
+      <w:proofErr w:type="spellEnd"/>
+      <w:r>
+        <w:t xml:space="preserve"> file is exemplified in the table </w:t>
       </w:r>
     </w:p>
     <w:tbl>
@@ -2439,9 +2640,11 @@
       <w:r>
         <w:t xml:space="preserve"> </w:t>
       </w:r>
+      <w:proofErr w:type="spellStart"/>
       <w:r>
         <w:t>afterwords</w:t>
       </w:r>
+      <w:proofErr w:type="spellEnd"/>
       <w:r>
         <w:t xml:space="preserve"> and sub</w:t>
       </w:r>
@@ -2575,7 +2778,19 @@
         <w:t xml:space="preserve"> of</w:t>
       </w:r>
       <w:r>
-        <w:t xml:space="preserve"> pretraining data was almost quadrupled, questions could still be raised as to whether this is enough data for the topic model to be trained on.</w:t>
+        <w:t xml:space="preserve"> pretraining data was </w:t>
+      </w:r>
+      <w:r>
+        <w:t>larg</w:t>
+      </w:r>
+      <w:r>
+        <w:t>e</w:t>
+      </w:r>
+      <w:r>
+        <w:t>ly expanded</w:t>
+      </w:r>
+      <w:r>
+        <w:t>, questions could still be raised as to whether this is enough data for the topic model to be trained on.</w:t>
       </w:r>
       <w:r>
         <w:t xml:space="preserve"> </w:t>
@@ -2714,10 +2929,22 @@
         <w:t>ha</w:t>
       </w:r>
       <w:r>
-        <w:t xml:space="preserve">s. Aside from this goal, the protagonist also aims to stay hidden as a ‘leader behind the scenes’. He </w:t>
-      </w:r>
-      <w:r>
-        <w:t>does not have a deep relationships with other students yet at this point</w:t>
+        <w:t xml:space="preserve">s. Aside from this goal, the protagonist also aims to stay hidden as a ‘leader behind the scenes’. </w:t>
+      </w:r>
+      <w:r>
+        <w:t>At this point in time, h</w:t>
+      </w:r>
+      <w:r>
+        <w:t xml:space="preserve">e </w:t>
+      </w:r>
+      <w:r>
+        <w:t>does not have</w:t>
+      </w:r>
+      <w:r>
+        <w:t xml:space="preserve"> any</w:t>
+      </w:r>
+      <w:r>
+        <w:t xml:space="preserve"> deep relationships with other students yet</w:t>
       </w:r>
       <w:r>
         <w:t xml:space="preserve">. During the second trimester, </w:t>
@@ -2741,16 +2968,13 @@
         <w:t xml:space="preserve"> </w:t>
       </w:r>
       <w:r>
-        <w:t>In the third trimester, most 1</w:t>
-      </w:r>
-      <w:r>
-        <w:rPr>
-          <w:vertAlign w:val="superscript"/>
-        </w:rPr>
-        <w:t>st</w:t>
-      </w:r>
-      <w:r>
-        <w:t xml:space="preserve"> year class leader</w:t>
+        <w:t xml:space="preserve">In the third trimester, most </w:t>
+      </w:r>
+      <w:r>
+        <w:t xml:space="preserve">first </w:t>
+      </w:r>
+      <w:r>
+        <w:t>year class leader</w:t>
       </w:r>
       <w:r>
         <w:t>s</w:t>
@@ -2780,13 +3004,10 @@
         <w:t>T</w:t>
       </w:r>
       <w:r>
-        <w:t>he 1</w:t>
-      </w:r>
-      <w:r>
-        <w:rPr>
-          <w:vertAlign w:val="superscript"/>
-        </w:rPr>
-        <w:t>st</w:t>
+        <w:t xml:space="preserve">he </w:t>
+      </w:r>
+      <w:r>
+        <w:t>first</w:t>
       </w:r>
       <w:r>
         <w:t xml:space="preserve"> years start to interact more with</w:t>
@@ -2810,28 +3031,22 @@
         <w:t xml:space="preserve"> after</w:t>
       </w:r>
       <w:r>
-        <w:t>, the oldest students or the 3</w:t>
-      </w:r>
-      <w:r>
-        <w:rPr>
-          <w:vertAlign w:val="superscript"/>
-        </w:rPr>
-        <w:t>rd</w:t>
-      </w:r>
-      <w:r>
-        <w:t xml:space="preserve"> years graduate after taking part in an exam in which all students in the school were involved</w:t>
+        <w:t xml:space="preserve">, the oldest students or the </w:t>
+      </w:r>
+      <w:r>
+        <w:t xml:space="preserve">third </w:t>
+      </w:r>
+      <w:r>
+        <w:t>years graduate after taking part in an exam in which all students in the school were involved</w:t>
       </w:r>
       <w:r>
         <w:t xml:space="preserve">. </w:t>
       </w:r>
       <w:r>
-        <w:t>The fourth trimester mostly revolves around the introduction of new 1</w:t>
-      </w:r>
-      <w:r>
-        <w:rPr>
-          <w:vertAlign w:val="superscript"/>
-        </w:rPr>
-        <w:t>st</w:t>
+        <w:t xml:space="preserve">The fourth trimester mostly revolves around the introduction of new </w:t>
+      </w:r>
+      <w:r>
+        <w:t>first</w:t>
       </w:r>
       <w:r>
         <w:t xml:space="preserve"> year</w:t>
@@ -2861,7 +3076,15 @@
         <w:t>acting director</w:t>
       </w:r>
       <w:r>
-        <w:t xml:space="preserve"> (Syougo, 2015)</w:t>
+        <w:t xml:space="preserve"> (</w:t>
+      </w:r>
+      <w:proofErr w:type="spellStart"/>
+      <w:r>
+        <w:t>Syougo</w:t>
+      </w:r>
+      <w:proofErr w:type="spellEnd"/>
+      <w:r>
+        <w:t>, 2015)</w:t>
       </w:r>
       <w:r>
         <w:t>. Topic</w:t>
@@ -2895,7 +3118,15 @@
         <w:spacing w:after="80"/>
       </w:pPr>
       <w:r>
-        <w:t xml:space="preserve">This section will concisely describe what steps were taken in the coding stage of this project. First of all, the main data and the pretraining data were preprocessed so they could optimally be interpreted by the topic modelling algorithm. All stop words present in the English nltk stop words list were removed from the </w:t>
+        <w:t xml:space="preserve">This section will concisely describe what steps were taken in the coding stage of this project. First of all, the main data and the pretraining data were preprocessed so they could optimally be interpreted by the topic modelling algorithm. All stop words present in the English </w:t>
+      </w:r>
+      <w:proofErr w:type="spellStart"/>
+      <w:r>
+        <w:t>nltk</w:t>
+      </w:r>
+      <w:proofErr w:type="spellEnd"/>
+      <w:r>
+        <w:t xml:space="preserve"> stop words list were removed from the </w:t>
       </w:r>
       <w:r>
         <w:t>text data</w:t>
@@ -2904,7 +3135,15 @@
         <w:t xml:space="preserve"> for both datasets</w:t>
       </w:r>
       <w:r>
-        <w:t xml:space="preserve"> (Bird, Klein and Loper, 2009).</w:t>
+        <w:t xml:space="preserve"> (Bird, Klein and </w:t>
+      </w:r>
+      <w:proofErr w:type="spellStart"/>
+      <w:r>
+        <w:t>Loper</w:t>
+      </w:r>
+      <w:proofErr w:type="spellEnd"/>
+      <w:r>
+        <w:t>, 2009).</w:t>
       </w:r>
       <w:r>
         <w:t xml:space="preserve"> </w:t>
@@ -2913,7 +3152,23 @@
         <w:t>Markers of politeness</w:t>
       </w:r>
       <w:r>
-        <w:t xml:space="preserve"> typical of the Japanese language such as ‘san’ and ‘kun’ were added to this list. </w:t>
+        <w:t xml:space="preserve"> typical of the Japanese language such as ‘</w:t>
+      </w:r>
+      <w:proofErr w:type="spellStart"/>
+      <w:r>
+        <w:t>san</w:t>
+      </w:r>
+      <w:proofErr w:type="spellEnd"/>
+      <w:r>
+        <w:t>’ and ‘</w:t>
+      </w:r>
+      <w:proofErr w:type="spellStart"/>
+      <w:r>
+        <w:t>kun</w:t>
+      </w:r>
+      <w:proofErr w:type="spellEnd"/>
+      <w:r>
+        <w:t xml:space="preserve">’ were added to this list. </w:t>
       </w:r>
       <w:r>
         <w:t xml:space="preserve">Next to that, all </w:t>
@@ -2943,7 +3198,7 @@
         <w:ind w:firstLine="284"/>
       </w:pPr>
       <w:r>
-        <w:t>After this process was executed, a Non-Negative Matrix Factorization (NMF) model was trained and fitted on the pre-training data</w:t>
+        <w:t>After this process was executed, a Non-Negative Matrix Factorization (NMF) model was trained and fitted on the pretraining data</w:t>
       </w:r>
       <w:r>
         <w:t xml:space="preserve">. This </w:t>
@@ -3218,7 +3473,39 @@
           <w:rFonts w:eastAsia="Times New Roman"/>
           <w:color w:val="auto"/>
         </w:rPr>
-        <w:t>Newman, Chemudugunta, Smyth and Steyvers, 2006)</w:t>
+        <w:t xml:space="preserve">Newman, </w:t>
+      </w:r>
+      <w:proofErr w:type="spellStart"/>
+      <w:r>
+        <w:rPr>
+          <w:rFonts w:eastAsia="Times New Roman"/>
+          <w:color w:val="auto"/>
+        </w:rPr>
+        <w:t>Chemudugunta</w:t>
+      </w:r>
+      <w:proofErr w:type="spellEnd"/>
+      <w:r>
+        <w:rPr>
+          <w:rFonts w:eastAsia="Times New Roman"/>
+          <w:color w:val="auto"/>
+        </w:rPr>
+        <w:t xml:space="preserve">, Smyth and </w:t>
+      </w:r>
+      <w:proofErr w:type="spellStart"/>
+      <w:r>
+        <w:rPr>
+          <w:rFonts w:eastAsia="Times New Roman"/>
+          <w:color w:val="auto"/>
+        </w:rPr>
+        <w:t>Steyvers</w:t>
+      </w:r>
+      <w:proofErr w:type="spellEnd"/>
+      <w:r>
+        <w:rPr>
+          <w:rFonts w:eastAsia="Times New Roman"/>
+          <w:color w:val="auto"/>
+        </w:rPr>
+        <w:t>, 2006)</w:t>
       </w:r>
       <w:r>
         <w:t>.</w:t>
@@ -3275,7 +3562,15 @@
         <w:t xml:space="preserve"> dataset</w:t>
       </w:r>
       <w:r>
-        <w:t xml:space="preserve"> (Meeks and Weingart, 2012)</w:t>
+        <w:t xml:space="preserve"> (Meeks and </w:t>
+      </w:r>
+      <w:proofErr w:type="spellStart"/>
+      <w:r>
+        <w:t>Weingart</w:t>
+      </w:r>
+      <w:proofErr w:type="spellEnd"/>
+      <w:r>
+        <w:t>, 2012)</w:t>
       </w:r>
       <w:r>
         <w:t>.</w:t>
@@ -3625,7 +3920,19 @@
               <w:rPr>
                 <w:rFonts w:ascii="Calibri" w:eastAsia="Calibri" w:hAnsi="Calibri" w:cs="Calibri"/>
               </w:rPr>
-              <w:t>5 - 7</w:t>
+              <w:t xml:space="preserve">5 </w:t>
+            </w:r>
+            <w:r>
+              <w:rPr>
+                <w:rFonts w:ascii="Calibri" w:eastAsia="Calibri" w:hAnsi="Calibri" w:cs="Calibri"/>
+              </w:rPr>
+              <w:t>–</w:t>
+            </w:r>
+            <w:r>
+              <w:rPr>
+                <w:rFonts w:ascii="Calibri" w:eastAsia="Calibri" w:hAnsi="Calibri" w:cs="Calibri"/>
+              </w:rPr>
+              <w:t xml:space="preserve"> 7</w:t>
             </w:r>
           </w:p>
         </w:tc>
@@ -4024,7 +4331,31 @@
         <w:spacing w:after="120"/>
       </w:pPr>
       <w:r>
-        <w:t xml:space="preserve">Topic 7(sudou, ike, yamauchi, </w:t>
+        <w:t>Topic 7(</w:t>
+      </w:r>
+      <w:proofErr w:type="spellStart"/>
+      <w:r>
+        <w:t>sudou</w:t>
+      </w:r>
+      <w:proofErr w:type="spellEnd"/>
+      <w:r>
+        <w:t xml:space="preserve">, </w:t>
+      </w:r>
+      <w:proofErr w:type="spellStart"/>
+      <w:r>
+        <w:t>ike</w:t>
+      </w:r>
+      <w:proofErr w:type="spellEnd"/>
+      <w:r>
+        <w:t xml:space="preserve">, </w:t>
+      </w:r>
+      <w:proofErr w:type="spellStart"/>
+      <w:r>
+        <w:t>yamauchi</w:t>
+      </w:r>
+      <w:proofErr w:type="spellEnd"/>
+      <w:r>
+        <w:t xml:space="preserve">, </w:t>
       </w:r>
       <w:r>
         <w:t>council, birthday</w:t>
@@ -4039,7 +4370,15 @@
         <w:t>:</w:t>
       </w:r>
       <w:r>
-        <w:t xml:space="preserve"> Sudou, Ike and Yamauchi are three guys from the protagonist’s class that quickly grew into a close friend group. On the first day of classes they form a group of boys to discuss different matters. Amongst other matters, they discuss how stern the student council president looked at the welcoming ceremony for the </w:t>
+        <w:t xml:space="preserve"> </w:t>
+      </w:r>
+      <w:proofErr w:type="spellStart"/>
+      <w:r>
+        <w:t>Sudou</w:t>
+      </w:r>
+      <w:proofErr w:type="spellEnd"/>
+      <w:r>
+        <w:t xml:space="preserve">, Ike and Yamauchi are three guys from the protagonist’s class that quickly grew into a close friend group. On the first day of classes they form a group of boys to discuss different matters. Amongst other matters, they discuss how stern the student council president looked at the welcoming ceremony for the </w:t>
       </w:r>
       <w:r>
         <w:t>fir</w:t>
@@ -4065,7 +4404,31 @@
         <w:spacing w:after="120"/>
       </w:pPr>
       <w:r>
-        <w:t xml:space="preserve">Topic 9(karuizawa, nagumo, hirata, </w:t>
+        <w:t>Topic 9(</w:t>
+      </w:r>
+      <w:proofErr w:type="spellStart"/>
+      <w:r>
+        <w:t>karuizawa</w:t>
+      </w:r>
+      <w:proofErr w:type="spellEnd"/>
+      <w:r>
+        <w:t xml:space="preserve">, </w:t>
+      </w:r>
+      <w:proofErr w:type="spellStart"/>
+      <w:r>
+        <w:t>nagumo</w:t>
+      </w:r>
+      <w:proofErr w:type="spellEnd"/>
+      <w:r>
+        <w:t xml:space="preserve">, </w:t>
+      </w:r>
+      <w:proofErr w:type="spellStart"/>
+      <w:r>
+        <w:t>hirata</w:t>
+      </w:r>
+      <w:proofErr w:type="spellEnd"/>
+      <w:r>
+        <w:t xml:space="preserve">, </w:t>
       </w:r>
       <w:r>
         <w:t>date, love</w:t>
@@ -4090,7 +4453,15 @@
         <w:t xml:space="preserve"> D</w:t>
       </w:r>
       <w:r>
-        <w:t xml:space="preserve"> and end up taking a leading role during class activities and discussions. The name nagumo does not show up in any of the volumes included in the 1</w:t>
+        <w:t xml:space="preserve"> and end up taking a leading role during class activities and discussions. The name </w:t>
+      </w:r>
+      <w:proofErr w:type="spellStart"/>
+      <w:r>
+        <w:t>nagumo</w:t>
+      </w:r>
+      <w:proofErr w:type="spellEnd"/>
+      <w:r>
+        <w:t xml:space="preserve"> does not show up in any of the volumes included in the 1</w:t>
       </w:r>
       <w:r>
         <w:rPr>
@@ -4139,8 +4510,13 @@
       <w:r>
         <w:t xml:space="preserve">sensei, reception, ayanokouji, </w:t>
       </w:r>
-      <w:r>
-        <w:t>sakayanagi, permission</w:t>
+      <w:proofErr w:type="spellStart"/>
+      <w:r>
+        <w:t>sakayanagi</w:t>
+      </w:r>
+      <w:proofErr w:type="spellEnd"/>
+      <w:r>
+        <w:t>, permission</w:t>
       </w:r>
       <w:r>
         <w:t>, …</w:t>
@@ -4155,7 +4531,15 @@
         <w:t xml:space="preserve">This topic is hard to make sense of since the words included do not seem related to one another in a clear way. The Japanese word ‘sensei’ refers to a teacher. </w:t>
       </w:r>
       <w:r>
-        <w:t>However, teachers were not involved in the club receptions at the start of the year. Of course, sometimes students such as the protagonist Ayanokouji or Sakayanagi(the leader of class A) ask teachers for permission in order to do something but there is no such specific moment to refer to within the contents of the 1</w:t>
+        <w:t xml:space="preserve">However, teachers were not involved in the club receptions at the start of the year. Of course, sometimes students such as the protagonist Ayanokouji or </w:t>
+      </w:r>
+      <w:proofErr w:type="spellStart"/>
+      <w:r>
+        <w:t>Sakayanagi</w:t>
+      </w:r>
+      <w:proofErr w:type="spellEnd"/>
+      <w:r>
+        <w:t>(the leader of class A) ask teachers for permission in order to do something but there is no such specific moment to refer to within the contents of the 1</w:t>
       </w:r>
       <w:r>
         <w:rPr>
@@ -4172,7 +4556,15 @@
         <w:spacing w:after="120"/>
       </w:pPr>
       <w:r>
-        <w:t>Topic 64(changing, ike, car, peeping, pool</w:t>
+        <w:t xml:space="preserve">Topic 64(changing, </w:t>
+      </w:r>
+      <w:proofErr w:type="spellStart"/>
+      <w:r>
+        <w:t>ike</w:t>
+      </w:r>
+      <w:proofErr w:type="spellEnd"/>
+      <w:r>
+        <w:t>, car, peeping, pool</w:t>
       </w:r>
       <w:r>
         <w:t>, …</w:t>
@@ -4195,10 +4587,23 @@
         <w:spacing w:after="120"/>
       </w:pPr>
       <w:r>
-        <w:t xml:space="preserve">Topic 18(hair, image, kushida, </w:t>
-      </w:r>
-      <w:r>
-        <w:t>sudou, love</w:t>
+        <w:t xml:space="preserve">Topic 18(hair, image, </w:t>
+      </w:r>
+      <w:proofErr w:type="spellStart"/>
+      <w:r>
+        <w:t>kushida</w:t>
+      </w:r>
+      <w:proofErr w:type="spellEnd"/>
+      <w:r>
+        <w:t xml:space="preserve">, </w:t>
+      </w:r>
+      <w:proofErr w:type="spellStart"/>
+      <w:r>
+        <w:t>sudou</w:t>
+      </w:r>
+      <w:proofErr w:type="spellEnd"/>
+      <w:r>
+        <w:t>, love</w:t>
       </w:r>
       <w:r>
         <w:t>, …</w:t>
@@ -4210,13 +4615,37 @@
         <w:t xml:space="preserve">: </w:t>
       </w:r>
       <w:r>
-        <w:t xml:space="preserve"> This topic could refer to Kushida, the most popular girl in class D and her secret personality. While she has the image of a goody-two-shoes who tries to get along with everyone, secretly she curses and complains about how much everyone bothers her.</w:t>
+        <w:t xml:space="preserve"> This topic could refer to </w:t>
+      </w:r>
+      <w:proofErr w:type="spellStart"/>
+      <w:r>
+        <w:t>Kushida</w:t>
+      </w:r>
+      <w:proofErr w:type="spellEnd"/>
+      <w:r>
+        <w:t>, the most popular girl in class D and her secret personality. While she has the image of a goody-two-shoes who tries to get along with everyone, secretly she curses and complains about how much everyone bothers her.</w:t>
       </w:r>
       <w:r>
         <w:t xml:space="preserve"> She often tends to twirl her hair when exposing this secret side of hers to others.</w:t>
       </w:r>
       <w:r>
-        <w:t xml:space="preserve"> However, the words Sudou and love do not seem to have a connection with Kushida’s secret personality.</w:t>
+        <w:t xml:space="preserve"> However, the words </w:t>
+      </w:r>
+      <w:proofErr w:type="spellStart"/>
+      <w:r>
+        <w:t>Sudou</w:t>
+      </w:r>
+      <w:proofErr w:type="spellEnd"/>
+      <w:r>
+        <w:t xml:space="preserve"> and love do not seem to have a connection with </w:t>
+      </w:r>
+      <w:proofErr w:type="spellStart"/>
+      <w:r>
+        <w:t>Kushida’s</w:t>
+      </w:r>
+      <w:proofErr w:type="spellEnd"/>
+      <w:r>
+        <w:t xml:space="preserve"> secret personality.</w:t>
       </w:r>
     </w:p>
     <w:p>
@@ -4279,8 +4708,21 @@
       <w:r>
         <w:t>68(</w:t>
       </w:r>
-      <w:r>
-        <w:t xml:space="preserve">ryuuen, nagumo, </w:t>
+      <w:proofErr w:type="spellStart"/>
+      <w:r>
+        <w:t>ryuuen</w:t>
+      </w:r>
+      <w:proofErr w:type="spellEnd"/>
+      <w:r>
+        <w:t xml:space="preserve">, </w:t>
+      </w:r>
+      <w:proofErr w:type="spellStart"/>
+      <w:r>
+        <w:t>nagumo</w:t>
+      </w:r>
+      <w:proofErr w:type="spellEnd"/>
+      <w:r>
+        <w:t xml:space="preserve">, </w:t>
       </w:r>
       <w:r>
         <w:t>council</w:t>
@@ -4306,8 +4748,13 @@
       <w:r>
         <w:t xml:space="preserve">Ryuuen, class C’s leader takes a leading role in the second semester as he tries to identify the mastermind behind class D; Ayanokouji. </w:t>
       </w:r>
-      <w:r>
-        <w:t>Ryuuen’s style of leadership was compared</w:t>
+      <w:proofErr w:type="spellStart"/>
+      <w:r>
+        <w:t>Ryuuen’s</w:t>
+      </w:r>
+      <w:proofErr w:type="spellEnd"/>
+      <w:r>
+        <w:t xml:space="preserve"> style of leadership was compared</w:t>
       </w:r>
       <w:r>
         <w:t xml:space="preserve"> with those of</w:t>
@@ -4324,7 +4771,31 @@
         <w:spacing w:after="120"/>
       </w:pPr>
       <w:r>
-        <w:t xml:space="preserve">Topic 9(karuizawa, nagumo, hirata, </w:t>
+        <w:t>Topic 9(</w:t>
+      </w:r>
+      <w:proofErr w:type="spellStart"/>
+      <w:r>
+        <w:t>karuizawa</w:t>
+      </w:r>
+      <w:proofErr w:type="spellEnd"/>
+      <w:r>
+        <w:t xml:space="preserve">, </w:t>
+      </w:r>
+      <w:proofErr w:type="spellStart"/>
+      <w:r>
+        <w:t>nagumo</w:t>
+      </w:r>
+      <w:proofErr w:type="spellEnd"/>
+      <w:r>
+        <w:t xml:space="preserve">, </w:t>
+      </w:r>
+      <w:proofErr w:type="spellStart"/>
+      <w:r>
+        <w:t>hirata</w:t>
+      </w:r>
+      <w:proofErr w:type="spellEnd"/>
+      <w:r>
+        <w:t xml:space="preserve">, </w:t>
       </w:r>
       <w:bookmarkStart w:id="3" w:name="_Hlk112843270"/>
       <w:r>
@@ -4351,8 +4822,13 @@
       <w:r>
         <w:t xml:space="preserve">Topic 72(sensei, reception, ayanokouji, </w:t>
       </w:r>
-      <w:r>
-        <w:t>sakayanagi, permission</w:t>
+      <w:proofErr w:type="spellStart"/>
+      <w:r>
+        <w:t>sakayanagi</w:t>
+      </w:r>
+      <w:proofErr w:type="spellEnd"/>
+      <w:r>
+        <w:t>, permission</w:t>
       </w:r>
       <w:r>
         <w:t>, …</w:t>
@@ -4369,7 +4845,31 @@
         <w:spacing w:after="120"/>
       </w:pPr>
       <w:r>
-        <w:t xml:space="preserve">Topic 7(sudou, ike, yamauchi, </w:t>
+        <w:t>Topic 7(</w:t>
+      </w:r>
+      <w:proofErr w:type="spellStart"/>
+      <w:r>
+        <w:t>sudou</w:t>
+      </w:r>
+      <w:proofErr w:type="spellEnd"/>
+      <w:r>
+        <w:t xml:space="preserve">, </w:t>
+      </w:r>
+      <w:proofErr w:type="spellStart"/>
+      <w:r>
+        <w:t>ike</w:t>
+      </w:r>
+      <w:proofErr w:type="spellEnd"/>
+      <w:r>
+        <w:t xml:space="preserve">, </w:t>
+      </w:r>
+      <w:proofErr w:type="spellStart"/>
+      <w:r>
+        <w:t>yamauchi</w:t>
+      </w:r>
+      <w:proofErr w:type="spellEnd"/>
+      <w:r>
+        <w:t xml:space="preserve">, </w:t>
       </w:r>
       <w:r>
         <w:t>council, birthday</w:t>
@@ -4383,8 +4883,13 @@
       <w:r>
         <w:t xml:space="preserve">: </w:t>
       </w:r>
-      <w:r>
-        <w:t xml:space="preserve">Sudou, Ike and Yamauchi remain a close group of friends throughout the second trimester. </w:t>
+      <w:proofErr w:type="spellStart"/>
+      <w:r>
+        <w:t>Sudou</w:t>
+      </w:r>
+      <w:proofErr w:type="spellEnd"/>
+      <w:r>
+        <w:t xml:space="preserve">, Ike and Yamauchi remain a close group of friends throughout the second trimester. </w:t>
       </w:r>
       <w:r>
         <w:t xml:space="preserve">They often appear as a trio. This trimester, however, they did not discuss anything related to the student council. </w:t>
@@ -4412,8 +4917,13 @@
       <w:r>
         <w:t xml:space="preserve">Topic 38(months, importantly, reliable, </w:t>
       </w:r>
-      <w:r>
-        <w:t>kinugasa, refrain</w:t>
+      <w:proofErr w:type="spellStart"/>
+      <w:r>
+        <w:t>kinugasa</w:t>
+      </w:r>
+      <w:proofErr w:type="spellEnd"/>
+      <w:r>
+        <w:t>, refrain</w:t>
       </w:r>
       <w:r>
         <w:t>, …</w:t>
@@ -4422,7 +4932,23 @@
         <w:t>)</w:t>
       </w:r>
       <w:r>
-        <w:t>: This topic was likely generated from the epilogues written by the author of classroom of the elite, Kinugasa Syougo. It does not seem to tie in with the story.</w:t>
+        <w:t xml:space="preserve">: This topic was likely generated from the epilogues written by the author of classroom of the elite, </w:t>
+      </w:r>
+      <w:proofErr w:type="spellStart"/>
+      <w:r>
+        <w:t>Kinugasa</w:t>
+      </w:r>
+      <w:proofErr w:type="spellEnd"/>
+      <w:r>
+        <w:t xml:space="preserve"> </w:t>
+      </w:r>
+      <w:proofErr w:type="spellStart"/>
+      <w:r>
+        <w:t>Syougo</w:t>
+      </w:r>
+      <w:proofErr w:type="spellEnd"/>
+      <w:r>
+        <w:t>. It does not seem to tie in with the story.</w:t>
       </w:r>
     </w:p>
     <w:p>
@@ -4467,7 +4993,23 @@
         <w:spacing w:after="120"/>
       </w:pPr>
       <w:r>
-        <w:t>Topic 68(ryuuen, nagumo,</w:t>
+        <w:t>Topic 68(</w:t>
+      </w:r>
+      <w:proofErr w:type="spellStart"/>
+      <w:r>
+        <w:t>ryuuen</w:t>
+      </w:r>
+      <w:proofErr w:type="spellEnd"/>
+      <w:r>
+        <w:t xml:space="preserve">, </w:t>
+      </w:r>
+      <w:proofErr w:type="spellStart"/>
+      <w:r>
+        <w:t>nagumo</w:t>
+      </w:r>
+      <w:proofErr w:type="spellEnd"/>
+      <w:r>
+        <w:t>,</w:t>
       </w:r>
       <w:r>
         <w:t xml:space="preserve"> council,</w:t>
@@ -4482,7 +5024,15 @@
         <w:t>, …):</w:t>
       </w:r>
       <w:r>
-        <w:t xml:space="preserve"> Ayanokoji encounters president Nagumo and former president Horikita during an exam involving all school years. </w:t>
+        <w:t xml:space="preserve"> </w:t>
+      </w:r>
+      <w:proofErr w:type="spellStart"/>
+      <w:r>
+        <w:t>Ayanokoji</w:t>
+      </w:r>
+      <w:proofErr w:type="spellEnd"/>
+      <w:r>
+        <w:t xml:space="preserve"> encounters president Nagumo and former president Horikita during an exam involving all school years. </w:t>
       </w:r>
       <w:r>
         <w:t>He observes their interactions and secures information about the older students. Ryuuen however is not tied in with this occurrence. He does not have much contact with the senior students at all during the third trimester.</w:t>
@@ -4493,7 +5043,31 @@
         <w:spacing w:after="120"/>
       </w:pPr>
       <w:r>
-        <w:t xml:space="preserve">Topic 9(karuizawa, nagumo, hirata, </w:t>
+        <w:t>Topic 9(</w:t>
+      </w:r>
+      <w:proofErr w:type="spellStart"/>
+      <w:r>
+        <w:t>karuizawa</w:t>
+      </w:r>
+      <w:proofErr w:type="spellEnd"/>
+      <w:r>
+        <w:t xml:space="preserve">, </w:t>
+      </w:r>
+      <w:proofErr w:type="spellStart"/>
+      <w:r>
+        <w:t>nagumo</w:t>
+      </w:r>
+      <w:proofErr w:type="spellEnd"/>
+      <w:r>
+        <w:t xml:space="preserve">, </w:t>
+      </w:r>
+      <w:proofErr w:type="spellStart"/>
+      <w:r>
+        <w:t>hirata</w:t>
+      </w:r>
+      <w:proofErr w:type="spellEnd"/>
+      <w:r>
+        <w:t xml:space="preserve">, </w:t>
       </w:r>
       <w:r>
         <w:t>date, president</w:t>
@@ -4528,7 +5102,31 @@
         <w:spacing w:after="120"/>
       </w:pPr>
       <w:r>
-        <w:t xml:space="preserve">Topic 65(sakayanagi, ichinose, ryuuen, </w:t>
+        <w:t>Topic 65(</w:t>
+      </w:r>
+      <w:proofErr w:type="spellStart"/>
+      <w:r>
+        <w:t>sakayanagi</w:t>
+      </w:r>
+      <w:proofErr w:type="spellEnd"/>
+      <w:r>
+        <w:t xml:space="preserve">, </w:t>
+      </w:r>
+      <w:proofErr w:type="spellStart"/>
+      <w:r>
+        <w:t>ichinose</w:t>
+      </w:r>
+      <w:proofErr w:type="spellEnd"/>
+      <w:r>
+        <w:t xml:space="preserve">, </w:t>
+      </w:r>
+      <w:proofErr w:type="spellStart"/>
+      <w:r>
+        <w:t>ryuuen</w:t>
+      </w:r>
+      <w:proofErr w:type="spellEnd"/>
+      <w:r>
+        <w:t xml:space="preserve">, </w:t>
       </w:r>
       <w:r>
         <w:t>watch, theater</w:t>
@@ -4540,7 +5138,15 @@
         <w:t>)</w:t>
       </w:r>
       <w:r>
-        <w:t>: At this point in time; Ayanokouji has been recognized as the mastermind of class D by the leaders of all other classes in his year; Sakayanagi(class A), Ichinose(class B) and Ryuuen(class C).</w:t>
+        <w:t xml:space="preserve">: At this point in time; Ayanokouji has been recognized as the mastermind of class D by the leaders of all other classes in his year; </w:t>
+      </w:r>
+      <w:proofErr w:type="spellStart"/>
+      <w:r>
+        <w:t>Sakayanagi</w:t>
+      </w:r>
+      <w:proofErr w:type="spellEnd"/>
+      <w:r>
+        <w:t>(class A), Ichinose(class B) and Ryuuen(class C).</w:t>
       </w:r>
       <w:r>
         <w:t xml:space="preserve"> The word theater is not present in any of the volumes included in the third trimester.</w:t>
@@ -4551,7 +5157,15 @@
         <w:spacing w:after="120"/>
       </w:pPr>
       <w:r>
-        <w:t>Topic 55(council, nagumo, brother</w:t>
+        <w:t xml:space="preserve">Topic 55(council, </w:t>
+      </w:r>
+      <w:proofErr w:type="spellStart"/>
+      <w:r>
+        <w:t>nagumo</w:t>
+      </w:r>
+      <w:proofErr w:type="spellEnd"/>
+      <w:r>
+        <w:t>, brother</w:t>
       </w:r>
       <w:r>
         <w:t xml:space="preserve">, </w:t>
@@ -4569,7 +5183,23 @@
         <w:t>:</w:t>
       </w:r>
       <w:r>
-        <w:t xml:space="preserve"> Ajanokouji aims to interfere with president Nagumo through his classmate Horikita Suzune. However, she does not seem like she would willingly cooperate. </w:t>
+        <w:t xml:space="preserve"> </w:t>
+      </w:r>
+      <w:proofErr w:type="spellStart"/>
+      <w:r>
+        <w:t>Ajanokouji</w:t>
+      </w:r>
+      <w:proofErr w:type="spellEnd"/>
+      <w:r>
+        <w:t xml:space="preserve"> aims to interfere with president Nagumo through his classmate Horikita </w:t>
+      </w:r>
+      <w:proofErr w:type="spellStart"/>
+      <w:r>
+        <w:t>Suzune</w:t>
+      </w:r>
+      <w:proofErr w:type="spellEnd"/>
+      <w:r>
+        <w:t xml:space="preserve">. However, she does not seem like she would willingly cooperate. </w:t>
       </w:r>
       <w:r>
         <w:t>To convince her, he</w:t>
@@ -4584,7 +5214,15 @@
         <w:t xml:space="preserve"> that her brother (Horikita Manabu), the former president wants her to join the student council.</w:t>
       </w:r>
       <w:r>
-        <w:t xml:space="preserve"> Once she joins the council, his goql is to extract information from her.</w:t>
+        <w:t xml:space="preserve"> Once she joins the council, his </w:t>
+      </w:r>
+      <w:proofErr w:type="spellStart"/>
+      <w:r>
+        <w:t>goql</w:t>
+      </w:r>
+      <w:proofErr w:type="spellEnd"/>
+      <w:r>
+        <w:t xml:space="preserve"> is to extract information from her.</w:t>
       </w:r>
     </w:p>
     <w:p>
@@ -4607,7 +5245,15 @@
         <w:t>:</w:t>
       </w:r>
       <w:r>
-        <w:t xml:space="preserve"> During the first exam of the third trimester, Ayanokouji is grouped together with his classmate Kouenji, amongst other students.</w:t>
+        <w:t xml:space="preserve"> During the first exam of the third trimester, Ayanokouji is grouped together with his classmate </w:t>
+      </w:r>
+      <w:proofErr w:type="spellStart"/>
+      <w:r>
+        <w:t>Kouenji</w:t>
+      </w:r>
+      <w:proofErr w:type="spellEnd"/>
+      <w:r>
+        <w:t>, amongst other students.</w:t>
       </w:r>
       <w:r>
         <w:t xml:space="preserve"> Koenji calls him ‘Ayanokouji boy’.</w:t>
@@ -4676,10 +5322,7 @@
         <w:t xml:space="preserve">a set of occasions that occur during </w:t>
       </w:r>
       <w:r>
-        <w:t>the</w:t>
-      </w:r>
-      <w:r>
-        <w:t xml:space="preserve"> uninhabited island exam</w:t>
+        <w:t>the uninhabited island exam</w:t>
       </w:r>
       <w:r>
         <w:t xml:space="preserve"> which</w:t>
@@ -4697,7 +5340,23 @@
         <w:t xml:space="preserve"> </w:t>
       </w:r>
       <w:r>
-        <w:t>During this exam, Ayanokoiji spends most of his time travelling with a junior student of his. Since they are originally from different groups, Ayanokouji decides not to reveal his thought processes in detail. The junior student (Nanase), naturally understood this.</w:t>
+        <w:t xml:space="preserve">During this exam, </w:t>
+      </w:r>
+      <w:proofErr w:type="spellStart"/>
+      <w:r>
+        <w:t>Ayanokoiji</w:t>
+      </w:r>
+      <w:proofErr w:type="spellEnd"/>
+      <w:r>
+        <w:t xml:space="preserve"> spends most of his time travelling with a junior student of his. Since they are originally from different groups, Ayanokouji decides not to reveal his thought processes in detail. The junior student (</w:t>
+      </w:r>
+      <w:proofErr w:type="spellStart"/>
+      <w:r>
+        <w:t>Nanase</w:t>
+      </w:r>
+      <w:proofErr w:type="spellEnd"/>
+      <w:r>
+        <w:t>), naturally understood this.</w:t>
       </w:r>
     </w:p>
     <w:p>
@@ -4731,7 +5390,15 @@
         <w:spacing w:after="120"/>
       </w:pPr>
       <w:r>
-        <w:t>Topic 55(council, nagumo, brother, join, president</w:t>
+        <w:t xml:space="preserve">Topic 55(council, </w:t>
+      </w:r>
+      <w:proofErr w:type="spellStart"/>
+      <w:r>
+        <w:t>nagumo</w:t>
+      </w:r>
+      <w:proofErr w:type="spellEnd"/>
+      <w:r>
+        <w:t>, brother, join, president</w:t>
       </w:r>
       <w:r>
         <w:t>, …</w:t>
@@ -4743,7 +5410,15 @@
         <w:t>:</w:t>
       </w:r>
       <w:r>
-        <w:t xml:space="preserve"> Horikita Suzune </w:t>
+        <w:t xml:space="preserve"> Horikita </w:t>
+      </w:r>
+      <w:proofErr w:type="spellStart"/>
+      <w:r>
+        <w:t>Suzune</w:t>
+      </w:r>
+      <w:proofErr w:type="spellEnd"/>
+      <w:r>
+        <w:t xml:space="preserve"> </w:t>
       </w:r>
       <w:r>
         <w:t>becomes determined and is eventually allowed to join</w:t>
@@ -4903,7 +5578,23 @@
         <w:t xml:space="preserve"> unsupervised</w:t>
       </w:r>
       <w:r>
-        <w:t xml:space="preserve"> method for labeling texts that solely relies on computer algorithms to decide which content words could be grouped together and labelled as one topic (Karsdorp, Riddell and Kestemont, 2021</w:t>
+        <w:t xml:space="preserve"> method for labeling texts that solely relies on computer algorithms to decide which content words could be grouped together and labelled as one topic (</w:t>
+      </w:r>
+      <w:proofErr w:type="spellStart"/>
+      <w:r>
+        <w:t>Karsdorp</w:t>
+      </w:r>
+      <w:proofErr w:type="spellEnd"/>
+      <w:r>
+        <w:t xml:space="preserve">, Riddell and </w:t>
+      </w:r>
+      <w:proofErr w:type="spellStart"/>
+      <w:r>
+        <w:t>Kestemont</w:t>
+      </w:r>
+      <w:proofErr w:type="spellEnd"/>
+      <w:r>
+        <w:t>, 2021</w:t>
       </w:r>
       <w:r>
         <w:t xml:space="preserve">, </w:t>
@@ -4913,7 +5604,39 @@
           <w:rFonts w:eastAsia="Times New Roman"/>
           <w:color w:val="auto"/>
         </w:rPr>
-        <w:t>Newman, Chemudugunta, Smyth and Steyvers, 2006</w:t>
+        <w:t xml:space="preserve">Newman, </w:t>
+      </w:r>
+      <w:proofErr w:type="spellStart"/>
+      <w:r>
+        <w:rPr>
+          <w:rFonts w:eastAsia="Times New Roman"/>
+          <w:color w:val="auto"/>
+        </w:rPr>
+        <w:t>Chemudugunta</w:t>
+      </w:r>
+      <w:proofErr w:type="spellEnd"/>
+      <w:r>
+        <w:rPr>
+          <w:rFonts w:eastAsia="Times New Roman"/>
+          <w:color w:val="auto"/>
+        </w:rPr>
+        <w:t xml:space="preserve">, Smyth and </w:t>
+      </w:r>
+      <w:proofErr w:type="spellStart"/>
+      <w:r>
+        <w:rPr>
+          <w:rFonts w:eastAsia="Times New Roman"/>
+          <w:color w:val="auto"/>
+        </w:rPr>
+        <w:t>Steyvers</w:t>
+      </w:r>
+      <w:proofErr w:type="spellEnd"/>
+      <w:r>
+        <w:rPr>
+          <w:rFonts w:eastAsia="Times New Roman"/>
+          <w:color w:val="auto"/>
+        </w:rPr>
+        <w:t>, 2006</w:t>
       </w:r>
       <w:r>
         <w:t xml:space="preserve">). However, this does not mean no human intervention is present when running a mixed-membership or topic model. The human running the model decides what data to use during the pretraining stage, </w:t>
@@ -4940,10 +5663,34 @@
         <w:t>amongst other variables</w:t>
       </w:r>
       <w:r>
-        <w:t>. Therefore, topic modelling is never without bias and it is important as a researcher to remain aware of this fact (Haverals and Geybels, 2021</w:t>
-      </w:r>
-      <w:r>
-        <w:t>, Meeks and Weingart, 2012).</w:t>
+        <w:t>. Therefore, topic modelling is never without bias and it is important as a researcher to remain aware of this fact (</w:t>
+      </w:r>
+      <w:proofErr w:type="spellStart"/>
+      <w:r>
+        <w:t>Haverals</w:t>
+      </w:r>
+      <w:proofErr w:type="spellEnd"/>
+      <w:r>
+        <w:t xml:space="preserve"> and </w:t>
+      </w:r>
+      <w:proofErr w:type="spellStart"/>
+      <w:r>
+        <w:t>Geybels</w:t>
+      </w:r>
+      <w:proofErr w:type="spellEnd"/>
+      <w:r>
+        <w:t>, 2021</w:t>
+      </w:r>
+      <w:r>
+        <w:t xml:space="preserve">, Meeks and </w:t>
+      </w:r>
+      <w:proofErr w:type="spellStart"/>
+      <w:r>
+        <w:t>Weingart</w:t>
+      </w:r>
+      <w:proofErr w:type="spellEnd"/>
+      <w:r>
+        <w:t>, 2012).</w:t>
       </w:r>
     </w:p>
     <w:p>
@@ -5033,7 +5780,21 @@
         <w:rPr>
           <w:color w:val="auto"/>
         </w:rPr>
-        <w:t xml:space="preserve">s have pointed out a multitude of weaknesses the research method has. Meeks and Weingart in their article “The Digital Humanities Contribution to Topic Modeling” summarize some of these weaknesses. </w:t>
+        <w:t xml:space="preserve">s have pointed out a multitude of weaknesses the research method has. Meeks and </w:t>
+      </w:r>
+      <w:proofErr w:type="spellStart"/>
+      <w:r>
+        <w:rPr>
+          <w:color w:val="auto"/>
+        </w:rPr>
+        <w:t>Weingart</w:t>
+      </w:r>
+      <w:proofErr w:type="spellEnd"/>
+      <w:r>
+        <w:rPr>
+          <w:color w:val="auto"/>
+        </w:rPr>
+        <w:t xml:space="preserve"> in their article “The Digital Humanities Contribution to Topic Modeling” summarize some of these weaknesses. </w:t>
       </w:r>
       <w:r>
         <w:rPr>
@@ -5131,7 +5892,21 @@
         <w:rPr>
           <w:color w:val="auto"/>
         </w:rPr>
-        <w:t xml:space="preserve">Meeks and Weingart </w:t>
+        <w:t xml:space="preserve">Meeks and </w:t>
+      </w:r>
+      <w:proofErr w:type="spellStart"/>
+      <w:r>
+        <w:rPr>
+          <w:color w:val="auto"/>
+        </w:rPr>
+        <w:t>Weingart</w:t>
+      </w:r>
+      <w:proofErr w:type="spellEnd"/>
+      <w:r>
+        <w:rPr>
+          <w:color w:val="auto"/>
+        </w:rPr>
+        <w:t xml:space="preserve"> </w:t>
       </w:r>
       <w:r>
         <w:t>hint at in their article</w:t>
@@ -5188,7 +5963,15 @@
         <w:t>.</w:t>
       </w:r>
       <w:r>
-        <w:t xml:space="preserve"> To prevent the other problems Meeks and Weingart point out from appearing within this study, all topics were interpreted in context of the whole story as much as possible and if no specific relation could be found, it was explicitly mentioned.</w:t>
+        <w:t xml:space="preserve"> To prevent the other problems Meeks and </w:t>
+      </w:r>
+      <w:proofErr w:type="spellStart"/>
+      <w:r>
+        <w:t>Weingart</w:t>
+      </w:r>
+      <w:proofErr w:type="spellEnd"/>
+      <w:r>
+        <w:t xml:space="preserve"> point out from appearing within this study, all topics were interpreted in context of the whole story as much as possible and if no specific relation could be found, it was explicitly mentioned.</w:t>
       </w:r>
       <w:r>
         <w:t xml:space="preserve"> </w:t>
@@ -5334,7 +6117,23 @@
     </w:p>
     <w:p>
       <w:r>
-        <w:t xml:space="preserve">Bianchi, F., Terragni, S. and Hovy, D. (2021). Pre-training is a hot topic: Contextualized document embeddings improve topic coherence. </w:t>
+        <w:t xml:space="preserve">Bianchi, F., </w:t>
+      </w:r>
+      <w:proofErr w:type="spellStart"/>
+      <w:r>
+        <w:t>Terragni</w:t>
+      </w:r>
+      <w:proofErr w:type="spellEnd"/>
+      <w:r>
+        <w:t xml:space="preserve">, S. and </w:t>
+      </w:r>
+      <w:proofErr w:type="spellStart"/>
+      <w:r>
+        <w:t>Hovy</w:t>
+      </w:r>
+      <w:proofErr w:type="spellEnd"/>
+      <w:r>
+        <w:t xml:space="preserve">, D. (2021). Pre-training is a hot topic: Contextualized document embeddings improve topic coherence. </w:t>
       </w:r>
       <w:r>
         <w:rPr>
@@ -5366,8 +6165,37 @@
       </w:r>
     </w:p>
     <w:p>
-      <w:r>
-        <w:t xml:space="preserve">Enomoto, A. (2008). Raitonoberu bungaku-ron [Light Novel Criticism] (in Japanese). Tokyo, Japan: NTT Shuppan. </w:t>
+      <w:proofErr w:type="spellStart"/>
+      <w:r>
+        <w:t>Enomoto</w:t>
+      </w:r>
+      <w:proofErr w:type="spellEnd"/>
+      <w:r>
+        <w:t xml:space="preserve">, A. (2008). </w:t>
+      </w:r>
+      <w:proofErr w:type="spellStart"/>
+      <w:r>
+        <w:t>Raitonoberu</w:t>
+      </w:r>
+      <w:proofErr w:type="spellEnd"/>
+      <w:r>
+        <w:t xml:space="preserve"> </w:t>
+      </w:r>
+      <w:proofErr w:type="spellStart"/>
+      <w:r>
+        <w:t>bungaku-ron</w:t>
+      </w:r>
+      <w:proofErr w:type="spellEnd"/>
+      <w:r>
+        <w:t xml:space="preserve"> [Light Novel Criticism] (in Japanese). Tokyo, Japan: NTT </w:t>
+      </w:r>
+      <w:proofErr w:type="spellStart"/>
+      <w:r>
+        <w:t>Shuppan</w:t>
+      </w:r>
+      <w:proofErr w:type="spellEnd"/>
+      <w:r>
+        <w:t xml:space="preserve">. </w:t>
       </w:r>
     </w:p>
     <w:p>
@@ -5407,7 +6235,15 @@
         <w:spacing w:before="100" w:beforeAutospacing="1" w:after="100" w:afterAutospacing="1" w:line="240" w:lineRule="auto"/>
       </w:pPr>
       <w:r>
-        <w:t xml:space="preserve">Gerlach, M. and Font-Clos, F. (2020). A standardized project gutenberg corpus for statistical analysis of Natural Language and Quantitative Linguistics. </w:t>
+        <w:t xml:space="preserve">Gerlach, M. and Font-Clos, F. (2020). A standardized project </w:t>
+      </w:r>
+      <w:proofErr w:type="spellStart"/>
+      <w:r>
+        <w:t>gutenberg</w:t>
+      </w:r>
+      <w:proofErr w:type="spellEnd"/>
+      <w:r>
+        <w:t xml:space="preserve"> corpus for statistical analysis of Natural Language and Quantitative Linguistics. </w:t>
       </w:r>
       <w:r>
         <w:rPr>
@@ -5454,6 +6290,7 @@
         </w:rPr>
         <w:t xml:space="preserve">Graze et al. (2021). </w:t>
       </w:r>
+      <w:proofErr w:type="spellStart"/>
       <w:r>
         <w:rPr>
           <w:rFonts w:eastAsia="Times New Roman"/>
@@ -5461,8 +6298,29 @@
           <w:iCs/>
           <w:color w:val="auto"/>
         </w:rPr>
-        <w:t>Youkoso jitsuryoku</w:t>
-      </w:r>
+        <w:t>Youkoso</w:t>
+      </w:r>
+      <w:proofErr w:type="spellEnd"/>
+      <w:r>
+        <w:rPr>
+          <w:rFonts w:eastAsia="Times New Roman"/>
+          <w:i/>
+          <w:iCs/>
+          <w:color w:val="auto"/>
+        </w:rPr>
+        <w:t xml:space="preserve"> </w:t>
+      </w:r>
+      <w:proofErr w:type="spellStart"/>
+      <w:r>
+        <w:rPr>
+          <w:rFonts w:eastAsia="Times New Roman"/>
+          <w:i/>
+          <w:iCs/>
+          <w:color w:val="auto"/>
+        </w:rPr>
+        <w:t>jitsuryoku</w:t>
+      </w:r>
+      <w:proofErr w:type="spellEnd"/>
       <w:r>
         <w:rPr>
           <w:rFonts w:eastAsia="Times New Roman"/>
@@ -5491,8 +6349,21 @@
       <w:pPr>
         <w:spacing w:before="100" w:beforeAutospacing="1" w:after="100" w:afterAutospacing="1" w:line="240" w:lineRule="auto"/>
       </w:pPr>
-      <w:r>
-        <w:t xml:space="preserve">Haverals, W. and Geybels, L. (2021). ‘Putting the Sorting Hat on J.K. Rowling’s Reader: A digital inquiry into the age of the implied readership of the Harry Potter series’, </w:t>
+      <w:proofErr w:type="spellStart"/>
+      <w:r>
+        <w:t>Haverals</w:t>
+      </w:r>
+      <w:proofErr w:type="spellEnd"/>
+      <w:r>
+        <w:t xml:space="preserve">, W. and </w:t>
+      </w:r>
+      <w:proofErr w:type="spellStart"/>
+      <w:r>
+        <w:t>Geybels</w:t>
+      </w:r>
+      <w:proofErr w:type="spellEnd"/>
+      <w:r>
+        <w:t xml:space="preserve">, L. (2021). ‘Putting the Sorting Hat on J.K. Rowling’s Reader: A digital inquiry into the age of the implied readership of the Harry Potter series’, </w:t>
       </w:r>
       <w:r>
         <w:rPr>
@@ -5526,7 +6397,11 @@
         <w:spacing w:before="100" w:beforeAutospacing="1" w:after="100" w:afterAutospacing="1" w:line="240" w:lineRule="auto"/>
       </w:pPr>
       <w:r>
-        <w:t>KADOKAWA CORPORATION (n.d.). MF</w:t>
+        <w:t xml:space="preserve">KADOKAWA CORPORATION (n.d.). </w:t>
+      </w:r>
+      <w:proofErr w:type="spellStart"/>
+      <w:r>
+        <w:t>MF</w:t>
       </w:r>
       <w:r>
         <w:rPr>
@@ -5543,15 +6418,18 @@
         </w:rPr>
         <w:t>『ようこそ実力至上主義の教室へ』公式サイト</w:t>
       </w:r>
+      <w:proofErr w:type="spellEnd"/>
       <w:r>
         <w:t xml:space="preserve">. [Online]. </w:t>
       </w:r>
+      <w:proofErr w:type="spellStart"/>
       <w:r>
         <w:rPr>
           <w:rFonts w:ascii="MS Gothic" w:eastAsia="MS Gothic" w:hAnsi="MS Gothic" w:cs="MS Gothic" w:hint="eastAsia"/>
         </w:rPr>
         <w:t>ようこそ実力至上主義の教室へ</w:t>
       </w:r>
+      <w:proofErr w:type="spellEnd"/>
       <w:r>
         <w:t xml:space="preserve">. Available from: </w:t>
       </w:r>
@@ -5571,8 +6449,21 @@
       <w:pPr>
         <w:spacing w:before="100" w:beforeAutospacing="1" w:after="100" w:afterAutospacing="1" w:line="240" w:lineRule="auto"/>
       </w:pPr>
-      <w:r>
-        <w:t>Karsdorp, F., Riddell, A. and Kestemont, M. (2021). Humanities Data Analysis: Case Studies with Python. Princeton University Press.</w:t>
+      <w:proofErr w:type="spellStart"/>
+      <w:r>
+        <w:t>Karsdorp</w:t>
+      </w:r>
+      <w:proofErr w:type="spellEnd"/>
+      <w:r>
+        <w:t xml:space="preserve">, F., Riddell, A. and </w:t>
+      </w:r>
+      <w:proofErr w:type="spellStart"/>
+      <w:r>
+        <w:t>Kestemont</w:t>
+      </w:r>
+      <w:proofErr w:type="spellEnd"/>
+      <w:r>
+        <w:t>, M. (2021). Humanities Data Analysis: Case Studies with Python. Princeton University Press.</w:t>
       </w:r>
     </w:p>
     <w:p>
@@ -5605,7 +6496,15 @@
         </w:rPr>
       </w:pPr>
       <w:r>
-        <w:t xml:space="preserve">Meeks, E. and Weingart, S. B. (2012). </w:t>
+        <w:t xml:space="preserve">Meeks, E. and </w:t>
+      </w:r>
+      <w:proofErr w:type="spellStart"/>
+      <w:r>
+        <w:t>Weingart</w:t>
+      </w:r>
+      <w:proofErr w:type="spellEnd"/>
+      <w:r>
+        <w:t xml:space="preserve">, S. B. (2012). </w:t>
       </w:r>
       <w:r>
         <w:rPr>
@@ -5642,7 +6541,39 @@
           <w:rFonts w:eastAsia="Times New Roman"/>
           <w:color w:val="auto"/>
         </w:rPr>
-        <w:t xml:space="preserve">Newman, D. , Chemudugunta, C. , Smyth, P. and Steyvers, M. (2006). Analyzing entities and topics in news articles using statistical topic models. </w:t>
+        <w:t xml:space="preserve">Newman, D. , </w:t>
+      </w:r>
+      <w:proofErr w:type="spellStart"/>
+      <w:r>
+        <w:rPr>
+          <w:rFonts w:eastAsia="Times New Roman"/>
+          <w:color w:val="auto"/>
+        </w:rPr>
+        <w:t>Chemudugunta</w:t>
+      </w:r>
+      <w:proofErr w:type="spellEnd"/>
+      <w:r>
+        <w:rPr>
+          <w:rFonts w:eastAsia="Times New Roman"/>
+          <w:color w:val="auto"/>
+        </w:rPr>
+        <w:t xml:space="preserve">, C. , Smyth, P. and </w:t>
+      </w:r>
+      <w:proofErr w:type="spellStart"/>
+      <w:r>
+        <w:rPr>
+          <w:rFonts w:eastAsia="Times New Roman"/>
+          <w:color w:val="auto"/>
+        </w:rPr>
+        <w:t>Steyvers</w:t>
+      </w:r>
+      <w:proofErr w:type="spellEnd"/>
+      <w:r>
+        <w:rPr>
+          <w:rFonts w:eastAsia="Times New Roman"/>
+          <w:color w:val="auto"/>
+        </w:rPr>
+        <w:t xml:space="preserve">, M. (2006). Analyzing entities and topics in news articles using statistical topic models. </w:t>
       </w:r>
       <w:r>
         <w:rPr>
@@ -5689,8 +6620,21 @@
       </w:r>
     </w:p>
     <w:p>
-      <w:r>
-        <w:t>Syougo, K. (2015). Classroom of the Elite. Tokyo, Japan: Kadokawa corporation.</w:t>
+      <w:proofErr w:type="spellStart"/>
+      <w:r>
+        <w:t>Syougo</w:t>
+      </w:r>
+      <w:proofErr w:type="spellEnd"/>
+      <w:r>
+        <w:t xml:space="preserve">, K. (2015). Classroom of the Elite. Tokyo, Japan: </w:t>
+      </w:r>
+      <w:proofErr w:type="spellStart"/>
+      <w:r>
+        <w:t>Kadokawa</w:t>
+      </w:r>
+      <w:proofErr w:type="spellEnd"/>
+      <w:r>
+        <w:t xml:space="preserve"> corporation.</w:t>
       </w:r>
     </w:p>
     <w:p>

</xml_diff>